<commit_message>
Actualizo los archivos ya que hubieron algunos pequeños cambiospara que este todo al dia tanto aqui como en el drive y no crear confusiones
</commit_message>
<xml_diff>
--- a/BASE1ERA/Diccionario de Datos.docx
+++ b/BASE1ERA/Diccionario de Datos.docx
@@ -9025,7 +9025,7 @@
                 <w:vertAlign w:val="baseline"/>
                 <w:rtl w:val="0"/>
               </w:rPr>
-              <w:t xml:space="preserve">img_libro</w:t>
+              <w:t xml:space="preserve">img_libro*</w:t>
             </w:r>
           </w:p>
         </w:tc>
@@ -9525,7 +9525,30 @@
           <w:vertAlign w:val="baseline"/>
           <w:rtl w:val="0"/>
         </w:rPr>
-        <w:t xml:space="preserve">DESCRIPCIÓN: Tabla que contendra los datos que se desea registrar de autores en la base de datos</w:t>
+        <w:t xml:space="preserve">DESCRIPCIÓN: Tabla que </w:t>
+      </w:r>
+      <w:r>
+        <w:rPr>
+          <w:rtl w:val="0"/>
+        </w:rPr>
+        <w:t xml:space="preserve">contendrá</w:t>
+      </w:r>
+      <w:r>
+        <w:rPr>
+          <w:rFonts w:ascii="Arial" w:cs="Arial" w:eastAsia="Arial" w:hAnsi="Arial"/>
+          <w:b w:val="0"/>
+          <w:i w:val="0"/>
+          <w:smallCaps w:val="0"/>
+          <w:strike w:val="0"/>
+          <w:color w:val="000000"/>
+          <w:sz w:val="22"/>
+          <w:szCs w:val="22"/>
+          <w:u w:val="none"/>
+          <w:shd w:fill="auto" w:val="clear"/>
+          <w:vertAlign w:val="baseline"/>
+          <w:rtl w:val="0"/>
+        </w:rPr>
+        <w:t xml:space="preserve"> los datos que se desea registrar de autores en la base de datos</w:t>
       </w:r>
     </w:p>
     <w:p>
@@ -10133,20 +10156,26 @@
             </w:pPr>
             <w:r>
               <w:rPr>
-                <w:rFonts w:ascii="Arial" w:cs="Arial" w:eastAsia="Arial" w:hAnsi="Arial"/>
-                <w:b w:val="0"/>
-                <w:i w:val="0"/>
-                <w:smallCaps w:val="0"/>
-                <w:strike w:val="0"/>
-                <w:color w:val="000000"/>
-                <w:sz w:val="22"/>
-                <w:szCs w:val="22"/>
-                <w:u w:val="none"/>
-                <w:shd w:fill="auto" w:val="clear"/>
-                <w:vertAlign w:val="baseline"/>
-                <w:rtl w:val="0"/>
-              </w:rPr>
-              <w:t xml:space="preserve">ci_autor</w:t>
+                <w:rtl w:val="0"/>
+              </w:rPr>
+              <w:t xml:space="preserve">ids</w:t>
+            </w:r>
+            <w:r>
+              <w:rPr>
+                <w:rFonts w:ascii="Arial" w:cs="Arial" w:eastAsia="Arial" w:hAnsi="Arial"/>
+                <w:b w:val="0"/>
+                <w:i w:val="0"/>
+                <w:smallCaps w:val="0"/>
+                <w:strike w:val="0"/>
+                <w:color w:val="000000"/>
+                <w:sz w:val="22"/>
+                <w:szCs w:val="22"/>
+                <w:u w:val="none"/>
+                <w:shd w:fill="auto" w:val="clear"/>
+                <w:vertAlign w:val="baseline"/>
+                <w:rtl w:val="0"/>
+              </w:rPr>
+              <w:t xml:space="preserve">_autor</w:t>
             </w:r>
           </w:p>
         </w:tc>
@@ -11995,7 +12024,30 @@
           <w:vertAlign w:val="baseline"/>
           <w:rtl w:val="0"/>
         </w:rPr>
-        <w:t xml:space="preserve">Descripción: Tabla que contendra los datos que se desea almacenar de las editoriales en la base de datos.</w:t>
+        <w:t xml:space="preserve">Descripción: Tabla que </w:t>
+      </w:r>
+      <w:r>
+        <w:rPr>
+          <w:rtl w:val="0"/>
+        </w:rPr>
+        <w:t xml:space="preserve">contendrá</w:t>
+      </w:r>
+      <w:r>
+        <w:rPr>
+          <w:rFonts w:ascii="Arial" w:cs="Arial" w:eastAsia="Arial" w:hAnsi="Arial"/>
+          <w:b w:val="0"/>
+          <w:i w:val="0"/>
+          <w:smallCaps w:val="0"/>
+          <w:strike w:val="0"/>
+          <w:color w:val="000000"/>
+          <w:sz w:val="22"/>
+          <w:szCs w:val="22"/>
+          <w:u w:val="none"/>
+          <w:shd w:fill="auto" w:val="clear"/>
+          <w:vertAlign w:val="baseline"/>
+          <w:rtl w:val="0"/>
+        </w:rPr>
+        <w:t xml:space="preserve"> los datos que se desea almacenar de las editoriales en la base de datos.</w:t>
       </w:r>
     </w:p>
     <w:p>
@@ -15470,6 +15522,317 @@
                 <w:rtl w:val="0"/>
               </w:rPr>
               <w:t xml:space="preserve">Identificador de la compra</w:t>
+            </w:r>
+          </w:p>
+        </w:tc>
+      </w:tr>
+      <w:tr>
+        <w:trPr>
+          <w:cantSplit w:val="0"/>
+          <w:trHeight w:val="709" w:hRule="atLeast"/>
+          <w:tblHeader w:val="0"/>
+        </w:trPr>
+        <w:tc>
+          <w:tcPr>
+            <w:tcBorders>
+              <w:top w:color="bdc1c6" w:space="0" w:sz="12" w:val="single"/>
+              <w:bottom w:color="bdc1c6" w:space="0" w:sz="12" w:val="single"/>
+              <w:right w:color="bdc1c6" w:space="0" w:sz="12" w:val="single"/>
+            </w:tcBorders>
+          </w:tcPr>
+          <w:p>
+            <w:pPr>
+              <w:keepNext w:val="0"/>
+              <w:keepLines w:val="0"/>
+              <w:pageBreakBefore w:val="0"/>
+              <w:widowControl w:val="0"/>
+              <w:pBdr>
+                <w:top w:space="0" w:sz="0" w:val="nil"/>
+                <w:left w:space="0" w:sz="0" w:val="nil"/>
+                <w:bottom w:space="0" w:sz="0" w:val="nil"/>
+                <w:right w:space="0" w:sz="0" w:val="nil"/>
+                <w:between w:space="0" w:sz="0" w:val="nil"/>
+              </w:pBdr>
+              <w:shd w:fill="auto" w:val="clear"/>
+              <w:spacing w:after="0" w:before="106" w:line="240" w:lineRule="auto"/>
+              <w:ind w:left="100" w:right="107" w:firstLine="0"/>
+              <w:jc w:val="center"/>
+              <w:rPr>
+                <w:rFonts w:ascii="Arial" w:cs="Arial" w:eastAsia="Arial" w:hAnsi="Arial"/>
+                <w:b w:val="0"/>
+                <w:i w:val="0"/>
+                <w:smallCaps w:val="0"/>
+                <w:strike w:val="0"/>
+                <w:color w:val="000000"/>
+                <w:sz w:val="22"/>
+                <w:szCs w:val="22"/>
+                <w:u w:val="none"/>
+                <w:shd w:fill="auto" w:val="clear"/>
+                <w:vertAlign w:val="baseline"/>
+              </w:rPr>
+            </w:pPr>
+            <w:r>
+              <w:rPr>
+                <w:rtl w:val="0"/>
+              </w:rPr>
+              <w:t xml:space="preserve">cod_editorial</w:t>
+            </w:r>
+            <w:r>
+              <w:rPr>
+                <w:rtl w:val="0"/>
+              </w:rPr>
+            </w:r>
+          </w:p>
+        </w:tc>
+        <w:tc>
+          <w:tcPr>
+            <w:tcBorders>
+              <w:top w:color="bdc1c6" w:space="0" w:sz="12" w:val="single"/>
+              <w:left w:color="bdc1c6" w:space="0" w:sz="12" w:val="single"/>
+              <w:bottom w:color="bdc1c6" w:space="0" w:sz="12" w:val="single"/>
+              <w:right w:color="bdc1c6" w:space="0" w:sz="12" w:val="single"/>
+            </w:tcBorders>
+          </w:tcPr>
+          <w:p>
+            <w:pPr>
+              <w:keepNext w:val="0"/>
+              <w:keepLines w:val="0"/>
+              <w:pageBreakBefore w:val="0"/>
+              <w:widowControl w:val="0"/>
+              <w:pBdr>
+                <w:top w:space="0" w:sz="0" w:val="nil"/>
+                <w:left w:space="0" w:sz="0" w:val="nil"/>
+                <w:bottom w:space="0" w:sz="0" w:val="nil"/>
+                <w:right w:space="0" w:sz="0" w:val="nil"/>
+                <w:between w:space="0" w:sz="0" w:val="nil"/>
+              </w:pBdr>
+              <w:shd w:fill="auto" w:val="clear"/>
+              <w:spacing w:after="0" w:before="106" w:line="240" w:lineRule="auto"/>
+              <w:ind w:left="109" w:right="126" w:firstLine="0"/>
+              <w:jc w:val="center"/>
+              <w:rPr>
+                <w:rFonts w:ascii="Arial" w:cs="Arial" w:eastAsia="Arial" w:hAnsi="Arial"/>
+                <w:b w:val="0"/>
+                <w:i w:val="0"/>
+                <w:smallCaps w:val="0"/>
+                <w:strike w:val="0"/>
+                <w:color w:val="000000"/>
+                <w:sz w:val="22"/>
+                <w:szCs w:val="22"/>
+                <w:u w:val="none"/>
+                <w:shd w:fill="auto" w:val="clear"/>
+                <w:vertAlign w:val="baseline"/>
+              </w:rPr>
+            </w:pPr>
+            <w:r>
+              <w:rPr>
+                <w:rtl w:val="0"/>
+              </w:rPr>
+              <w:t xml:space="preserve">25</w:t>
+            </w:r>
+            <w:r>
+              <w:rPr>
+                <w:rtl w:val="0"/>
+              </w:rPr>
+            </w:r>
+          </w:p>
+        </w:tc>
+        <w:tc>
+          <w:tcPr>
+            <w:tcBorders>
+              <w:top w:color="bdc1c6" w:space="0" w:sz="12" w:val="single"/>
+              <w:left w:color="bdc1c6" w:space="0" w:sz="12" w:val="single"/>
+              <w:bottom w:color="bdc1c6" w:space="0" w:sz="12" w:val="single"/>
+              <w:right w:color="bdc1c6" w:space="0" w:sz="12" w:val="single"/>
+            </w:tcBorders>
+          </w:tcPr>
+          <w:p>
+            <w:pPr>
+              <w:keepNext w:val="0"/>
+              <w:keepLines w:val="0"/>
+              <w:pageBreakBefore w:val="0"/>
+              <w:widowControl w:val="0"/>
+              <w:pBdr>
+                <w:top w:space="0" w:sz="0" w:val="nil"/>
+                <w:left w:space="0" w:sz="0" w:val="nil"/>
+                <w:bottom w:space="0" w:sz="0" w:val="nil"/>
+                <w:right w:space="0" w:sz="0" w:val="nil"/>
+                <w:between w:space="0" w:sz="0" w:val="nil"/>
+              </w:pBdr>
+              <w:shd w:fill="auto" w:val="clear"/>
+              <w:spacing w:after="0" w:before="106" w:line="240" w:lineRule="auto"/>
+              <w:ind w:left="204" w:right="206" w:firstLine="0"/>
+              <w:jc w:val="center"/>
+              <w:rPr>
+                <w:rFonts w:ascii="Arial" w:cs="Arial" w:eastAsia="Arial" w:hAnsi="Arial"/>
+                <w:b w:val="0"/>
+                <w:i w:val="0"/>
+                <w:smallCaps w:val="0"/>
+                <w:strike w:val="0"/>
+                <w:color w:val="000000"/>
+                <w:sz w:val="22"/>
+                <w:szCs w:val="22"/>
+                <w:u w:val="none"/>
+                <w:shd w:fill="auto" w:val="clear"/>
+                <w:vertAlign w:val="baseline"/>
+              </w:rPr>
+            </w:pPr>
+            <w:r>
+              <w:rPr>
+                <w:rtl w:val="0"/>
+              </w:rPr>
+              <w:t xml:space="preserve">INT</w:t>
+            </w:r>
+            <w:r>
+              <w:rPr>
+                <w:rtl w:val="0"/>
+              </w:rPr>
+            </w:r>
+          </w:p>
+        </w:tc>
+        <w:tc>
+          <w:tcPr>
+            <w:tcBorders>
+              <w:top w:color="bdc1c6" w:space="0" w:sz="12" w:val="single"/>
+              <w:left w:color="bdc1c6" w:space="0" w:sz="12" w:val="single"/>
+              <w:bottom w:color="bdc1c6" w:space="0" w:sz="12" w:val="single"/>
+              <w:right w:color="bdc1c6" w:space="0" w:sz="12" w:val="single"/>
+            </w:tcBorders>
+          </w:tcPr>
+          <w:p>
+            <w:pPr>
+              <w:keepNext w:val="0"/>
+              <w:keepLines w:val="0"/>
+              <w:pageBreakBefore w:val="0"/>
+              <w:widowControl w:val="0"/>
+              <w:pBdr>
+                <w:top w:space="0" w:sz="0" w:val="nil"/>
+                <w:left w:space="0" w:sz="0" w:val="nil"/>
+                <w:bottom w:space="0" w:sz="0" w:val="nil"/>
+                <w:right w:space="0" w:sz="0" w:val="nil"/>
+                <w:between w:space="0" w:sz="0" w:val="nil"/>
+              </w:pBdr>
+              <w:shd w:fill="auto" w:val="clear"/>
+              <w:spacing w:after="0" w:before="106" w:line="240" w:lineRule="auto"/>
+              <w:ind w:left="374" w:right="374" w:firstLine="0"/>
+              <w:jc w:val="center"/>
+              <w:rPr>
+                <w:rFonts w:ascii="Arial" w:cs="Arial" w:eastAsia="Arial" w:hAnsi="Arial"/>
+                <w:b w:val="0"/>
+                <w:i w:val="0"/>
+                <w:smallCaps w:val="0"/>
+                <w:strike w:val="0"/>
+                <w:color w:val="000000"/>
+                <w:sz w:val="22"/>
+                <w:szCs w:val="22"/>
+                <w:u w:val="none"/>
+                <w:shd w:fill="auto" w:val="clear"/>
+                <w:vertAlign w:val="baseline"/>
+              </w:rPr>
+            </w:pPr>
+            <w:r>
+              <w:rPr>
+                <w:rtl w:val="0"/>
+              </w:rPr>
+              <w:t xml:space="preserve">PK</w:t>
+            </w:r>
+            <w:r>
+              <w:rPr>
+                <w:rtl w:val="0"/>
+              </w:rPr>
+            </w:r>
+          </w:p>
+        </w:tc>
+        <w:tc>
+          <w:tcPr>
+            <w:tcBorders>
+              <w:top w:color="bdc1c6" w:space="0" w:sz="12" w:val="single"/>
+              <w:left w:color="bdc1c6" w:space="0" w:sz="12" w:val="single"/>
+              <w:bottom w:color="bdc1c6" w:space="0" w:sz="12" w:val="single"/>
+              <w:right w:color="bdc1c6" w:space="0" w:sz="12" w:val="single"/>
+            </w:tcBorders>
+          </w:tcPr>
+          <w:p>
+            <w:pPr>
+              <w:spacing w:before="104" w:lineRule="auto"/>
+              <w:ind w:left="374" w:right="374" w:firstLine="0"/>
+              <w:jc w:val="center"/>
+              <w:rPr>
+                <w:rFonts w:ascii="Arial" w:cs="Arial" w:eastAsia="Arial" w:hAnsi="Arial"/>
+                <w:b w:val="0"/>
+                <w:i w:val="0"/>
+                <w:smallCaps w:val="0"/>
+                <w:strike w:val="0"/>
+                <w:color w:val="000000"/>
+                <w:sz w:val="22"/>
+                <w:szCs w:val="22"/>
+                <w:u w:val="none"/>
+                <w:shd w:fill="auto" w:val="clear"/>
+                <w:vertAlign w:val="baseline"/>
+              </w:rPr>
+            </w:pPr>
+            <w:r>
+              <w:rPr>
+                <w:rtl w:val="0"/>
+              </w:rPr>
+              <w:t xml:space="preserve">—————</w:t>
+            </w:r>
+            <w:r>
+              <w:rPr>
+                <w:rtl w:val="0"/>
+              </w:rPr>
+            </w:r>
+          </w:p>
+        </w:tc>
+        <w:tc>
+          <w:tcPr>
+            <w:tcBorders>
+              <w:top w:color="bdc1c6" w:space="0" w:sz="12" w:val="single"/>
+              <w:left w:color="bdc1c6" w:space="0" w:sz="12" w:val="single"/>
+              <w:bottom w:color="bdc1c6" w:space="0" w:sz="12" w:val="single"/>
+            </w:tcBorders>
+          </w:tcPr>
+          <w:p>
+            <w:pPr>
+              <w:keepNext w:val="0"/>
+              <w:keepLines w:val="0"/>
+              <w:pageBreakBefore w:val="0"/>
+              <w:widowControl w:val="0"/>
+              <w:pBdr>
+                <w:top w:space="0" w:sz="0" w:val="nil"/>
+                <w:left w:space="0" w:sz="0" w:val="nil"/>
+                <w:bottom w:space="0" w:sz="0" w:val="nil"/>
+                <w:right w:space="0" w:sz="0" w:val="nil"/>
+                <w:between w:space="0" w:sz="0" w:val="nil"/>
+              </w:pBdr>
+              <w:shd w:fill="auto" w:val="clear"/>
+              <w:spacing w:after="0" w:before="106" w:line="240" w:lineRule="auto"/>
+              <w:ind w:left="422" w:right="42" w:hanging="269"/>
+              <w:jc w:val="left"/>
+              <w:rPr>
+                <w:rFonts w:ascii="Arial" w:cs="Arial" w:eastAsia="Arial" w:hAnsi="Arial"/>
+                <w:b w:val="0"/>
+                <w:i w:val="0"/>
+                <w:smallCaps w:val="0"/>
+                <w:strike w:val="0"/>
+                <w:color w:val="000000"/>
+                <w:sz w:val="22"/>
+                <w:szCs w:val="22"/>
+                <w:u w:val="none"/>
+                <w:shd w:fill="auto" w:val="clear"/>
+                <w:vertAlign w:val="baseline"/>
+              </w:rPr>
+            </w:pPr>
+            <w:r>
+              <w:rPr>
+                <w:rtl w:val="0"/>
+              </w:rPr>
+              <w:t xml:space="preserve">Identificador de la editorial</w:t>
+            </w:r>
+            <w:r>
+              <w:rPr>
+                <w:rtl w:val="0"/>
+              </w:rPr>
             </w:r>
           </w:p>
         </w:tc>

</xml_diff>